<commit_message>
Update table font size in reference style word document
</commit_message>
<xml_diff>
--- a/draft-02/manuscript/style.docx
+++ b/draft-02/manuscript/style.docx
@@ -9,8 +9,6 @@
       <w:r>
         <w:t>Title</w:t>
       </w:r>
-      <w:bookmarkStart w:id="0" w:name="_GoBack"/>
-      <w:bookmarkEnd w:id="0"/>
     </w:p>
     <w:p>
       <w:pPr>
@@ -134,7 +132,7 @@
       <w:pPr>
         <w:pStyle w:val="BodyText"/>
       </w:pPr>
-      <w:bookmarkStart w:id="1" w:name="quantifying-species-turnover"/>
+      <w:bookmarkStart w:id="0" w:name="quantifying-species-turnover"/>
       <w:r>
         <w:t>Body Text</w:t>
       </w:r>
@@ -164,17 +162,17 @@
         <w:tblCaption w:val="Table 1 Georeferenced vascular plant species occurence and environmental data sources used in this study. Data were acquired for the Cape and SWA regions, with the temporal extent of data products used described where applicable. Abbreviations are as follows: MAP, mean annual precipitation; PDQ, precipitation in the driest quarter; CEC, cation exchange capacity."/>
       </w:tblPr>
       <w:tblGrid>
-        <w:gridCol w:w="3942"/>
-        <w:gridCol w:w="1304"/>
-        <w:gridCol w:w="2652"/>
-        <w:gridCol w:w="1462"/>
+        <w:gridCol w:w="3899"/>
+        <w:gridCol w:w="1332"/>
+        <w:gridCol w:w="2644"/>
+        <w:gridCol w:w="1485"/>
       </w:tblGrid>
       <w:tr>
         <w:tc>
           <w:tcPr>
             <w:tcW w:w="0" w:type="auto"/>
             <w:tcBorders>
-              <w:bottom w:val="single" w:sz="0" w:space="0" w:color="auto"/>
+              <w:bottom w:val="single" w:sz="2" w:space="0" w:color="auto"/>
             </w:tcBorders>
             <w:vAlign w:val="bottom"/>
           </w:tcPr>
@@ -191,7 +189,7 @@
           <w:tcPr>
             <w:tcW w:w="0" w:type="auto"/>
             <w:tcBorders>
-              <w:bottom w:val="single" w:sz="0" w:space="0" w:color="auto"/>
+              <w:bottom w:val="single" w:sz="2" w:space="0" w:color="auto"/>
             </w:tcBorders>
             <w:vAlign w:val="bottom"/>
           </w:tcPr>
@@ -208,7 +206,7 @@
           <w:tcPr>
             <w:tcW w:w="0" w:type="auto"/>
             <w:tcBorders>
-              <w:bottom w:val="single" w:sz="0" w:space="0" w:color="auto"/>
+              <w:bottom w:val="single" w:sz="2" w:space="0" w:color="auto"/>
             </w:tcBorders>
             <w:vAlign w:val="bottom"/>
           </w:tcPr>
@@ -225,7 +223,7 @@
           <w:tcPr>
             <w:tcW w:w="0" w:type="auto"/>
             <w:tcBorders>
-              <w:bottom w:val="single" w:sz="0" w:space="0" w:color="auto"/>
+              <w:bottom w:val="single" w:sz="2" w:space="0" w:color="auto"/>
             </w:tcBorders>
             <w:vAlign w:val="bottom"/>
           </w:tcPr>
@@ -243,19 +241,30 @@
         <w:tc>
           <w:tcPr>
             <w:tcW w:w="0" w:type="auto"/>
+            <w:tcBorders>
+              <w:top w:val="single" w:sz="2" w:space="0" w:color="auto"/>
+            </w:tcBorders>
           </w:tcPr>
           <w:p>
             <w:pPr>
               <w:pStyle w:val="Compact"/>
             </w:pPr>
             <w:r>
-              <w:t>Plant species occurrences</w:t>
+              <w:t>Plant species occurr</w:t>
+            </w:r>
+            <w:bookmarkStart w:id="1" w:name="_GoBack"/>
+            <w:bookmarkEnd w:id="1"/>
+            <w:r>
+              <w:t>ences</w:t>
             </w:r>
           </w:p>
         </w:tc>
         <w:tc>
           <w:tcPr>
             <w:tcW w:w="0" w:type="auto"/>
+            <w:tcBorders>
+              <w:top w:val="single" w:sz="2" w:space="0" w:color="auto"/>
+            </w:tcBorders>
           </w:tcPr>
           <w:p>
             <w:pPr>
@@ -269,6 +278,9 @@
         <w:tc>
           <w:tcPr>
             <w:tcW w:w="0" w:type="auto"/>
+            <w:tcBorders>
+              <w:top w:val="single" w:sz="2" w:space="0" w:color="auto"/>
+            </w:tcBorders>
           </w:tcPr>
           <w:p>
             <w:pPr>
@@ -282,6 +294,9 @@
         <w:tc>
           <w:tcPr>
             <w:tcW w:w="0" w:type="auto"/>
+            <w:tcBorders>
+              <w:top w:val="single" w:sz="2" w:space="0" w:color="auto"/>
+            </w:tcBorders>
           </w:tcPr>
           <w:p>
             <w:pPr>
@@ -371,7 +386,7 @@
         <w:pStyle w:val="Heading1"/>
       </w:pPr>
       <w:bookmarkStart w:id="2" w:name="references"/>
-      <w:bookmarkEnd w:id="1"/>
+      <w:bookmarkEnd w:id="0"/>
       <w:r>
         <w:t>References</w:t>
       </w:r>
@@ -445,7 +460,7 @@
   <w:abstractNum w:abstractNumId="0" w15:restartNumberingAfterBreak="0">
     <w:nsid w:val="FFFFFF7C"/>
     <w:multiLevelType w:val="singleLevel"/>
-    <w:tmpl w:val="6DF4A274"/>
+    <w:tmpl w:val="F30CC050"/>
     <w:lvl w:ilvl="0">
       <w:start w:val="1"/>
       <w:numFmt w:val="decimal"/>
@@ -462,7 +477,7 @@
   <w:abstractNum w:abstractNumId="1" w15:restartNumberingAfterBreak="0">
     <w:nsid w:val="FFFFFF7D"/>
     <w:multiLevelType w:val="singleLevel"/>
-    <w:tmpl w:val="D15E9538"/>
+    <w:tmpl w:val="382405F4"/>
     <w:lvl w:ilvl="0">
       <w:start w:val="1"/>
       <w:numFmt w:val="decimal"/>
@@ -479,7 +494,7 @@
   <w:abstractNum w:abstractNumId="2" w15:restartNumberingAfterBreak="0">
     <w:nsid w:val="FFFFFF7E"/>
     <w:multiLevelType w:val="singleLevel"/>
-    <w:tmpl w:val="2AAEAD58"/>
+    <w:tmpl w:val="C7E885A2"/>
     <w:lvl w:ilvl="0">
       <w:start w:val="1"/>
       <w:numFmt w:val="decimal"/>
@@ -496,7 +511,7 @@
   <w:abstractNum w:abstractNumId="3" w15:restartNumberingAfterBreak="0">
     <w:nsid w:val="FFFFFF7F"/>
     <w:multiLevelType w:val="singleLevel"/>
-    <w:tmpl w:val="B2364B1C"/>
+    <w:tmpl w:val="39D861C0"/>
     <w:lvl w:ilvl="0">
       <w:start w:val="1"/>
       <w:numFmt w:val="decimal"/>
@@ -513,7 +528,7 @@
   <w:abstractNum w:abstractNumId="4" w15:restartNumberingAfterBreak="0">
     <w:nsid w:val="FFFFFF80"/>
     <w:multiLevelType w:val="singleLevel"/>
-    <w:tmpl w:val="6164C8CC"/>
+    <w:tmpl w:val="6D247398"/>
     <w:lvl w:ilvl="0">
       <w:start w:val="1"/>
       <w:numFmt w:val="bullet"/>
@@ -533,7 +548,7 @@
   <w:abstractNum w:abstractNumId="5" w15:restartNumberingAfterBreak="0">
     <w:nsid w:val="FFFFFF81"/>
     <w:multiLevelType w:val="singleLevel"/>
-    <w:tmpl w:val="F4642B1E"/>
+    <w:tmpl w:val="F4AC1CF4"/>
     <w:lvl w:ilvl="0">
       <w:start w:val="1"/>
       <w:numFmt w:val="bullet"/>
@@ -553,7 +568,7 @@
   <w:abstractNum w:abstractNumId="6" w15:restartNumberingAfterBreak="0">
     <w:nsid w:val="FFFFFF82"/>
     <w:multiLevelType w:val="singleLevel"/>
-    <w:tmpl w:val="94AAD348"/>
+    <w:tmpl w:val="06509ECC"/>
     <w:lvl w:ilvl="0">
       <w:start w:val="1"/>
       <w:numFmt w:val="bullet"/>
@@ -573,7 +588,7 @@
   <w:abstractNum w:abstractNumId="7" w15:restartNumberingAfterBreak="0">
     <w:nsid w:val="FFFFFF83"/>
     <w:multiLevelType w:val="singleLevel"/>
-    <w:tmpl w:val="12E4120A"/>
+    <w:tmpl w:val="700A960E"/>
     <w:lvl w:ilvl="0">
       <w:start w:val="1"/>
       <w:numFmt w:val="bullet"/>
@@ -593,7 +608,7 @@
   <w:abstractNum w:abstractNumId="8" w15:restartNumberingAfterBreak="0">
     <w:nsid w:val="FFFFFF88"/>
     <w:multiLevelType w:val="singleLevel"/>
-    <w:tmpl w:val="FEF23C08"/>
+    <w:tmpl w:val="5B449332"/>
     <w:lvl w:ilvl="0">
       <w:start w:val="1"/>
       <w:numFmt w:val="decimal"/>
@@ -610,7 +625,7 @@
   <w:abstractNum w:abstractNumId="9" w15:restartNumberingAfterBreak="0">
     <w:nsid w:val="FFFFFF89"/>
     <w:multiLevelType w:val="singleLevel"/>
-    <w:tmpl w:val="61EAC81A"/>
+    <w:tmpl w:val="36FCF3D8"/>
     <w:lvl w:ilvl="0">
       <w:start w:val="1"/>
       <w:numFmt w:val="bullet"/>
@@ -891,7 +906,7 @@
       </w:pPr>
     </w:pPrDefault>
   </w:docDefaults>
-  <w:latentStyles w:defLockedState="0" w:defUIPriority="0" w:defSemiHidden="0" w:defUnhideWhenUsed="0" w:defQFormat="0" w:count="376">
+  <w:latentStyles w:defLockedState="0" w:defUIPriority="0" w:defSemiHidden="0" w:defUnhideWhenUsed="0" w:defQFormat="0" w:count="377">
     <w:lsdException w:name="heading 6" w:semiHidden="1" w:unhideWhenUsed="1"/>
     <w:lsdException w:name="index 3" w:semiHidden="1" w:unhideWhenUsed="1"/>
     <w:lsdException w:name="index 4" w:semiHidden="1" w:unhideWhenUsed="1"/>
@@ -1227,6 +1242,7 @@
     <w:lsdException w:name="Hashtag" w:semiHidden="1" w:uiPriority="99" w:unhideWhenUsed="1"/>
     <w:lsdException w:name="Unresolved Mention" w:semiHidden="1" w:uiPriority="99" w:unhideWhenUsed="1"/>
     <w:lsdException w:name="Smart Link" w:semiHidden="1" w:uiPriority="99" w:unhideWhenUsed="1"/>
+    <w:lsdException w:name="Smart Link Error" w:semiHidden="1" w:uiPriority="99" w:unhideWhenUsed="1"/>
   </w:latentStyles>
   <w:style w:type="paragraph" w:default="1" w:styleId="Normal">
     <w:name w:val="Normal"/>
@@ -1466,10 +1482,13 @@
     <w:name w:val="Compact"/>
     <w:basedOn w:val="BodyText"/>
     <w:qFormat/>
-    <w:rsid w:val="00E01613"/>
+    <w:rsid w:val="00D3784F"/>
     <w:pPr>
       <w:spacing w:before="36" w:after="36"/>
     </w:pPr>
+    <w:rPr>
+      <w:sz w:val="20"/>
+    </w:rPr>
   </w:style>
   <w:style w:type="paragraph" w:styleId="Title">
     <w:name w:val="Title"/>
@@ -2425,7 +2444,7 @@
 </file>
 
 <file path=customXml/itemProps1.xml><?xml version="1.0" encoding="utf-8"?>
-<ds:datastoreItem xmlns:ds="http://schemas.openxmlformats.org/officeDocument/2006/customXml" ds:itemID="{650C8413-B805-204C-AE7E-DC4D44691ACB}">
+<ds:datastoreItem xmlns:ds="http://schemas.openxmlformats.org/officeDocument/2006/customXml" ds:itemID="{FEC7EE2E-2C92-0742-A030-DE62A2A88268}">
   <ds:schemaRefs>
     <ds:schemaRef ds:uri="http://schemas.openxmlformats.org/officeDocument/2006/bibliography"/>
   </ds:schemaRefs>

</xml_diff>